<commit_message>
Done my part in p4
</commit_message>
<xml_diff>
--- a/Practica4/Practica4G05.docx
+++ b/Practica4/Practica4G05.docx
@@ -244,7 +244,10 @@
         </w:rPr>
       </w:pPr>
       <w:r>
-        <w:rPr/>
+        <w:rPr>
+          <w:b/>
+          <w:sz w:val="36"/>
+        </w:rPr>
       </w:r>
     </w:p>
     <w:p>
@@ -258,7 +261,10 @@
         </w:rPr>
       </w:pPr>
       <w:r>
-        <w:rPr/>
+        <w:rPr>
+          <w:b/>
+          <w:sz w:val="36"/>
+        </w:rPr>
       </w:r>
     </w:p>
     <w:p>
@@ -272,7 +278,10 @@
         </w:rPr>
       </w:pPr>
       <w:r>
-        <w:rPr/>
+        <w:rPr>
+          <w:b/>
+          <w:sz w:val="36"/>
+        </w:rPr>
       </w:r>
     </w:p>
     <w:p>
@@ -286,7 +295,10 @@
         </w:rPr>
       </w:pPr>
       <w:r>
-        <w:rPr/>
+        <w:rPr>
+          <w:b/>
+          <w:sz w:val="36"/>
+        </w:rPr>
       </w:r>
     </w:p>
     <w:p>
@@ -300,7 +312,10 @@
         </w:rPr>
       </w:pPr>
       <w:r>
-        <w:rPr/>
+        <w:rPr>
+          <w:b/>
+          <w:sz w:val="36"/>
+        </w:rPr>
       </w:r>
     </w:p>
     <w:p>
@@ -314,7 +329,10 @@
         </w:rPr>
       </w:pPr>
       <w:r>
-        <w:rPr/>
+        <w:rPr>
+          <w:b/>
+          <w:sz w:val="36"/>
+        </w:rPr>
       </w:r>
     </w:p>
     <w:p>
@@ -328,7 +346,10 @@
         </w:rPr>
       </w:pPr>
       <w:r>
-        <w:rPr/>
+        <w:rPr>
+          <w:b/>
+          <w:sz w:val="36"/>
+        </w:rPr>
       </w:r>
     </w:p>
     <w:p>
@@ -342,7 +363,10 @@
         </w:rPr>
       </w:pPr>
       <w:r>
-        <w:rPr/>
+        <w:rPr>
+          <w:b/>
+          <w:sz w:val="36"/>
+        </w:rPr>
       </w:r>
     </w:p>
     <w:p>
@@ -356,7 +380,10 @@
         </w:rPr>
       </w:pPr>
       <w:r>
-        <w:rPr/>
+        <w:rPr>
+          <w:b/>
+          <w:sz w:val="36"/>
+        </w:rPr>
       </w:r>
     </w:p>
     <w:p>
@@ -387,21 +414,21 @@
           <w:b/>
           <w:sz w:val="36"/>
         </w:rPr>
-        <w:t xml:space="preserve">Práctica </w:t>
-      </w:r>
+        <w:t>Práctica 4.</w:t>
+      </w:r>
+    </w:p>
+    <w:p>
+      <w:pPr>
+        <w:pStyle w:val="Normal"/>
+        <w:jc w:val="center"/>
+        <w:rPr/>
+      </w:pPr>
       <w:r>
         <w:rPr>
           <w:b/>
           <w:sz w:val="36"/>
         </w:rPr>
-        <w:t>4</w:t>
-      </w:r>
-      <w:r>
-        <w:rPr>
-          <w:b/>
-          <w:sz w:val="36"/>
-        </w:rPr>
-        <w:t>.</w:t>
+        <w:t>Sistemas basados en reglas.</w:t>
       </w:r>
     </w:p>
     <w:p>
@@ -411,18 +438,7 @@
         <w:rPr/>
       </w:pPr>
       <w:r>
-        <w:rPr>
-          <w:b/>
-          <w:sz w:val="36"/>
-        </w:rPr>
-        <w:t>Sistemas basados en reglas</w:t>
-      </w:r>
-      <w:r>
-        <w:rPr>
-          <w:b/>
-          <w:sz w:val="36"/>
-        </w:rPr>
-        <w:t>.</w:t>
+        <w:rPr/>
       </w:r>
     </w:p>
     <w:p>
@@ -448,46 +464,6 @@
     <w:p>
       <w:pPr>
         <w:pStyle w:val="Normal"/>
-        <w:jc w:val="center"/>
-        <w:rPr/>
-      </w:pPr>
-      <w:r>
-        <w:rPr/>
-      </w:r>
-    </w:p>
-    <w:p>
-      <w:pPr>
-        <w:pStyle w:val="Normal"/>
-        <w:jc w:val="center"/>
-        <w:rPr/>
-      </w:pPr>
-      <w:r>
-        <w:rPr/>
-      </w:r>
-    </w:p>
-    <w:p>
-      <w:pPr>
-        <w:pStyle w:val="Normal"/>
-        <w:jc w:val="center"/>
-        <w:rPr/>
-      </w:pPr>
-      <w:r>
-        <w:rPr/>
-      </w:r>
-    </w:p>
-    <w:p>
-      <w:pPr>
-        <w:pStyle w:val="Normal"/>
-        <w:jc w:val="center"/>
-        <w:rPr/>
-      </w:pPr>
-      <w:r>
-        <w:rPr/>
-      </w:r>
-    </w:p>
-    <w:p>
-      <w:pPr>
-        <w:pStyle w:val="Normal"/>
         <w:jc w:val="right"/>
         <w:rPr/>
       </w:pPr>
@@ -529,83 +505,62 @@
           <w:b/>
           <w:bCs/>
         </w:rPr>
-        <w:t xml:space="preserve">APARTADO </w:t>
-      </w:r>
-      <w:r>
-        <w:rPr>
+        <w:t>APARTADO 3</w:t>
+      </w:r>
+    </w:p>
+    <w:p>
+      <w:pPr>
+        <w:pStyle w:val="Normal"/>
+        <w:spacing w:lineRule="auto" w:line="240"/>
+        <w:rPr>
+          <w:b/>
           <w:b/>
           <w:bCs/>
         </w:rPr>
-        <w:t>3</w:t>
-      </w:r>
-    </w:p>
-    <w:p>
-      <w:pPr>
-        <w:pStyle w:val="Normal"/>
-        <w:spacing w:lineRule="auto" w:line="240"/>
-        <w:rPr>
-          <w:b/>
+      </w:pPr>
+      <w:r>
+        <w:rPr>
           <w:b/>
           <w:bCs/>
         </w:rPr>
-      </w:pPr>
-      <w:r>
-        <w:rPr>
+        <w:t xml:space="preserve">En el archivo dado ej6.clp se proporciona un sistema en Clips que da soporte a un servicio de búsqueda de pareja. El sistema dispondrá de datos iniciales de distintas personas que estarán establecidos como hechos. Por ejemplo, el nombre, el sexo, la edad y el tipo de pareja que busca (hombre o mujer). Además, se dispone de datos sobre su número de amigos en Facebook (si no tiene cuenta entonces valor 0) y sobre sus gustos (música, lectura, cine, teatro). El enunciado completo lo tienes en la hoja de ejercicios. Ejecuta el sistema, indica cuál es el fallo y corrígelo, vuelve a hacer las pruebas necesarias y comenta los resultados. </w:t>
+      </w:r>
+    </w:p>
+    <w:p>
+      <w:pPr>
+        <w:pStyle w:val="Normal"/>
+        <w:spacing w:lineRule="auto" w:line="240"/>
+        <w:rPr>
+          <w:b/>
           <w:b/>
           <w:bCs/>
         </w:rPr>
-        <w:t>En el archivo dado ej6.clp se proporciona un sistema en Clips que da soporte a un servicio de búsqueda de pareja. El sistema dispondrá de datos iniciales de distintas personas que estarán establecidos como hechos. Por ejemplo, el nombre, el sexo, la edad y el tipo de pareja que busca (hombre o mujer). Además, se dispone de datos sobre su número de amigos en Facebook (si no tiene cuenta entonces valor 0) y sobre sus gustos (música, lectura, cine, teatro). El enunciado completo lo tienes en la hoja de ejercicios. Ejecuta el sistema, indica cuál es el fallo y corr</w:t>
-      </w:r>
+      </w:pPr>
       <w:r>
         <w:rPr>
           <w:b/>
           <w:bCs/>
         </w:rPr>
-        <w:t>í</w:t>
+      </w:r>
+    </w:p>
+    <w:p>
+      <w:pPr>
+        <w:pStyle w:val="Normal"/>
+        <w:spacing w:lineRule="auto" w:line="240"/>
+        <w:rPr/>
+      </w:pPr>
+      <w:r>
+        <w:rPr>
+          <w:b w:val="false"/>
+          <w:bCs w:val="false"/>
+        </w:rPr>
+        <w:t xml:space="preserve">Partiendo del archivo </w:t>
       </w:r>
       <w:r>
         <w:rPr>
           <w:b/>
           <w:bCs/>
         </w:rPr>
-        <w:t xml:space="preserve">gelo, vuelve a hacer las pruebas necesarias y comenta los resultados. </w:t>
-      </w:r>
-    </w:p>
-    <w:p>
-      <w:pPr>
-        <w:pStyle w:val="Normal"/>
-        <w:spacing w:lineRule="auto" w:line="240"/>
-        <w:rPr>
-          <w:b/>
-          <w:b/>
-          <w:bCs/>
-        </w:rPr>
-      </w:pPr>
-      <w:r>
-        <w:rPr>
-          <w:b/>
-          <w:bCs/>
-        </w:rPr>
-      </w:r>
-    </w:p>
-    <w:p>
-      <w:pPr>
-        <w:pStyle w:val="Normal"/>
-        <w:spacing w:lineRule="auto" w:line="240"/>
-        <w:rPr/>
-      </w:pPr>
-      <w:r>
-        <w:rPr>
-          <w:b w:val="false"/>
-          <w:bCs w:val="false"/>
-        </w:rPr>
-        <w:t xml:space="preserve">Partiendo del archivo </w:t>
-      </w:r>
-      <w:r>
-        <w:rPr>
-          <w:b/>
-          <w:bCs/>
-        </w:rPr>
         <w:t>ej6.clp</w:t>
       </w:r>
       <w:r>
@@ -613,7 +568,21 @@
           <w:b w:val="false"/>
           <w:bCs w:val="false"/>
         </w:rPr>
-        <w:t xml:space="preserve"> nos damos cuenta que existen vario fallos en las reglas </w:t>
+        <w:t xml:space="preserve"> nos damos cuenta que existen vario</w:t>
+      </w:r>
+      <w:r>
+        <w:rPr>
+          <w:b w:val="false"/>
+          <w:bCs w:val="false"/>
+        </w:rPr>
+        <w:t>s</w:t>
+      </w:r>
+      <w:r>
+        <w:rPr>
+          <w:b w:val="false"/>
+          <w:bCs w:val="false"/>
+        </w:rPr>
+        <w:t xml:space="preserve"> fallos en las reglas </w:t>
       </w:r>
       <w:r>
         <w:rPr>
@@ -661,36 +630,49 @@
         <w:rPr>
           <w:b w:val="false"/>
           <w:bCs w:val="false"/>
-        </w:rPr>
-        <w:t>. En ellas ocurría que al modificarse la propia persona, cuando cumplía las condiciones de amigos en Facebook necesarias, provocaba que se volviese a llamar a la misma regla para asignarle ese igual valor, quedando así un bucle infinito. Para solucionar esto, simplemente comprobamos que el tipo de caracter de la persona no sea ya el nuevo que le vamos a asignar. Código:</w:t>
-      </w:r>
-    </w:p>
-    <w:p>
-      <w:pPr>
-        <w:pStyle w:val="Normal"/>
-        <w:spacing w:lineRule="auto" w:line="240"/>
-        <w:rPr>
-          <w:b w:val="false"/>
-          <w:b w:val="false"/>
-          <w:bCs w:val="false"/>
-        </w:rPr>
-      </w:pPr>
-      <w:r>
-        <w:rPr/>
-      </w:r>
-    </w:p>
-    <w:p>
-      <w:pPr>
-        <w:pStyle w:val="Normal"/>
-        <w:spacing w:lineRule="auto" w:line="240"/>
-        <w:rPr>
-          <w:b w:val="false"/>
-          <w:b w:val="false"/>
-          <w:bCs w:val="false"/>
-        </w:rPr>
-      </w:pPr>
-      <w:r>
-        <w:rPr/>
+          <w:i/>
+          <w:iCs/>
+          <w:u w:val="none"/>
+        </w:rPr>
+        <w:t>, e</w:t>
+      </w:r>
+      <w:r>
+        <w:rPr>
+          <w:b w:val="false"/>
+          <w:bCs w:val="false"/>
+        </w:rPr>
+        <w:t>n ellas ocurría que al modificarse la propia persona, cuando cumplía las condiciones de amigos en Facebook necesarias, provocaba que se volviese a llamar a la misma regla para asignarle ese igual valor, quedando así un bucle infinito. Para solucionar esto, simplemente comprobamos que el tipo de car</w:t>
+      </w:r>
+      <w:r>
+        <w:rPr>
+          <w:b w:val="false"/>
+          <w:bCs w:val="false"/>
+        </w:rPr>
+        <w:t>á</w:t>
+      </w:r>
+      <w:r>
+        <w:rPr>
+          <w:b w:val="false"/>
+          <w:bCs w:val="false"/>
+        </w:rPr>
+        <w:t>cter de la persona no sea ya el nuevo que le vamos a asignar. Código:</w:t>
+      </w:r>
+    </w:p>
+    <w:p>
+      <w:pPr>
+        <w:pStyle w:val="Normal"/>
+        <w:spacing w:lineRule="auto" w:line="240"/>
+        <w:rPr>
+          <w:b w:val="false"/>
+          <w:b w:val="false"/>
+          <w:bCs w:val="false"/>
+        </w:rPr>
+      </w:pPr>
+      <w:r>
+        <w:rPr>
+          <w:b w:val="false"/>
+          <w:bCs w:val="false"/>
+        </w:rPr>
         <w:drawing>
           <wp:anchor behindDoc="0" distT="0" distB="0" distL="0" distR="0" simplePos="0" locked="0" layoutInCell="1" allowOverlap="1" relativeHeight="4">
             <wp:simplePos x="0" y="0"/>
@@ -986,11 +968,7 @@
       <w:pPr>
         <w:pStyle w:val="Normal"/>
         <w:spacing w:lineRule="auto" w:line="240"/>
-        <w:rPr>
-          <w:b w:val="false"/>
-          <w:b w:val="false"/>
-          <w:bCs w:val="false"/>
-        </w:rPr>
+        <w:rPr/>
       </w:pPr>
       <w:r>
         <w:drawing>
@@ -1044,7 +1022,14 @@
           <w:b w:val="false"/>
           <w:bCs w:val="false"/>
         </w:rPr>
-        <w:t xml:space="preserve">Estos hechos son los esperados y podemos ver como las únicas dos personas </w:t>
+        <w:t>E</w:t>
+      </w:r>
+      <w:r>
+        <w:rPr>
+          <w:b w:val="false"/>
+          <w:bCs w:val="false"/>
+        </w:rPr>
+        <w:t xml:space="preserve">stos hechos son los esperados y podemos ver como las únicas dos personas </w:t>
       </w:r>
       <w:r>
         <w:rPr>
@@ -1143,6 +1128,232 @@
           <w:b w:val="false"/>
           <w:bCs w:val="false"/>
         </w:rPr>
+        <w:t>. Además se cumple que todos entre sí son afines.</w:t>
+      </w:r>
+    </w:p>
+    <w:p>
+      <w:pPr>
+        <w:pStyle w:val="Normal"/>
+        <w:spacing w:lineRule="auto" w:line="240"/>
+        <w:rPr>
+          <w:b w:val="false"/>
+          <w:b w:val="false"/>
+          <w:bCs w:val="false"/>
+        </w:rPr>
+      </w:pPr>
+      <w:r>
+        <w:rPr>
+          <w:b w:val="false"/>
+          <w:bCs w:val="false"/>
+        </w:rPr>
+      </w:r>
+    </w:p>
+    <w:p>
+      <w:pPr>
+        <w:pStyle w:val="Normal"/>
+        <w:spacing w:lineRule="auto" w:line="240"/>
+        <w:rPr>
+          <w:b w:val="false"/>
+          <w:b w:val="false"/>
+          <w:bCs w:val="false"/>
+        </w:rPr>
+      </w:pPr>
+      <w:r>
+        <w:rPr>
+          <w:b w:val="false"/>
+          <w:bCs w:val="false"/>
+        </w:rPr>
+      </w:r>
+    </w:p>
+    <w:p>
+      <w:pPr>
+        <w:pStyle w:val="Normal"/>
+        <w:spacing w:lineRule="auto" w:line="240"/>
+        <w:rPr>
+          <w:b w:val="false"/>
+          <w:b w:val="false"/>
+          <w:bCs w:val="false"/>
+        </w:rPr>
+      </w:pPr>
+      <w:r>
+        <w:rPr>
+          <w:b w:val="false"/>
+          <w:bCs w:val="false"/>
+        </w:rPr>
+      </w:r>
+    </w:p>
+    <w:p>
+      <w:pPr>
+        <w:pStyle w:val="Normal"/>
+        <w:spacing w:lineRule="auto" w:line="240"/>
+        <w:rPr>
+          <w:b w:val="false"/>
+          <w:b w:val="false"/>
+          <w:bCs w:val="false"/>
+        </w:rPr>
+      </w:pPr>
+      <w:r>
+        <w:rPr>
+          <w:b w:val="false"/>
+          <w:bCs w:val="false"/>
+        </w:rPr>
+      </w:r>
+    </w:p>
+    <w:p>
+      <w:pPr>
+        <w:pStyle w:val="Normal"/>
+        <w:spacing w:lineRule="auto" w:line="240"/>
+        <w:rPr>
+          <w:b/>
+          <w:b/>
+          <w:bCs/>
+        </w:rPr>
+      </w:pPr>
+      <w:r>
+        <w:rPr>
+          <w:b/>
+          <w:bCs/>
+        </w:rPr>
+        <w:t>APARTADO 4</w:t>
+      </w:r>
+    </w:p>
+    <w:p>
+      <w:pPr>
+        <w:pStyle w:val="Normal"/>
+        <w:spacing w:lineRule="auto" w:line="240"/>
+        <w:rPr>
+          <w:b/>
+          <w:b/>
+          <w:bCs/>
+        </w:rPr>
+      </w:pPr>
+      <w:r>
+        <w:rPr>
+          <w:b/>
+          <w:bCs/>
+        </w:rPr>
+        <w:t>Dado el archivo cocina.clp se trata de analizar y comprender el funcionamiento del Sistema Experto denominado STOVE, desarrollado por Thad Fiebich, de la Universidad Johannes Kepler (Linz, Austria). Se trata de un especialista en reparación de cocinas, tanto de gas como eléctricas, cuyo funcionamiento se basa en un sistema de preguntas alternativas (generalmente SI/NO), mediante el cual el programa tratará de determinar el problema de la cocina y su posible solución. Realiza un análisis del sistema y de su funcionamiento y describe el árbol de decisión asociado.</w:t>
+      </w:r>
+    </w:p>
+    <w:p>
+      <w:pPr>
+        <w:pStyle w:val="Normal"/>
+        <w:spacing w:lineRule="auto" w:line="240"/>
+        <w:rPr>
+          <w:b/>
+          <w:b/>
+          <w:bCs/>
+        </w:rPr>
+      </w:pPr>
+      <w:r>
+        <w:rPr>
+          <w:b/>
+          <w:bCs/>
+        </w:rPr>
+      </w:r>
+    </w:p>
+    <w:p>
+      <w:pPr>
+        <w:pStyle w:val="Normal"/>
+        <w:spacing w:lineRule="auto" w:line="240"/>
+        <w:rPr/>
+      </w:pPr>
+      <w:r>
+        <w:rPr>
+          <w:b w:val="false"/>
+          <w:bCs w:val="false"/>
+        </w:rPr>
+        <w:t xml:space="preserve">El funcionamiento del sistema es sencillo, comienza con una regla </w:t>
+      </w:r>
+      <w:r>
+        <w:rPr>
+          <w:b w:val="false"/>
+          <w:bCs w:val="false"/>
+          <w:i/>
+          <w:iCs/>
+          <w:u w:val="none"/>
+        </w:rPr>
+        <w:t>iniciar</w:t>
+      </w:r>
+      <w:r>
+        <w:rPr>
+          <w:b w:val="false"/>
+          <w:bCs w:val="false"/>
+          <w:i w:val="false"/>
+          <w:iCs w:val="false"/>
+          <w:u w:val="none"/>
+        </w:rPr>
+        <w:t xml:space="preserve"> que se ejecuta con</w:t>
+      </w:r>
+      <w:r>
+        <w:rPr>
+          <w:b w:val="false"/>
+          <w:bCs w:val="false"/>
+        </w:rPr>
+        <w:t xml:space="preserve"> el </w:t>
+      </w:r>
+      <w:r>
+        <w:rPr>
+          <w:b w:val="false"/>
+          <w:bCs w:val="false"/>
+          <w:i/>
+          <w:iCs/>
+        </w:rPr>
+        <w:t>initial-fact</w:t>
+      </w:r>
+      <w:r>
+        <w:rPr>
+          <w:b w:val="false"/>
+          <w:bCs w:val="false"/>
+        </w:rPr>
+        <w:t xml:space="preserve"> </w:t>
+      </w:r>
+      <w:r>
+        <w:rPr>
+          <w:b w:val="false"/>
+          <w:bCs w:val="false"/>
+          <w:i/>
+          <w:iCs/>
+        </w:rPr>
+        <w:t>f-0</w:t>
+      </w:r>
+      <w:r>
+        <w:rPr>
+          <w:b w:val="false"/>
+          <w:bCs w:val="false"/>
+        </w:rPr>
+        <w:t xml:space="preserve"> que es el que siempre se crea por defecto y en base a este se insertan dos nuevos hechos, el de </w:t>
+      </w:r>
+      <w:r>
+        <w:rPr>
+          <w:b w:val="false"/>
+          <w:bCs w:val="false"/>
+          <w:i/>
+          <w:iCs/>
+        </w:rPr>
+        <w:t>empezar</w:t>
+      </w:r>
+      <w:r>
+        <w:rPr>
+          <w:b w:val="false"/>
+          <w:bCs w:val="false"/>
+        </w:rPr>
+        <w:t xml:space="preserve"> y que </w:t>
+      </w:r>
+      <w:r>
+        <w:rPr>
+          <w:b w:val="false"/>
+          <w:bCs w:val="false"/>
+          <w:i/>
+          <w:iCs/>
+        </w:rPr>
+        <w:t>necesita profesional no</w:t>
+      </w:r>
+      <w:r>
+        <w:rPr>
+          <w:b w:val="false"/>
+          <w:bCs w:val="false"/>
+        </w:rPr>
         <w:t>.</w:t>
       </w:r>
     </w:p>
@@ -1157,534 +1368,541 @@
         </w:rPr>
       </w:pPr>
       <w:r>
-        <w:rPr>
-          <w:b w:val="false"/>
-          <w:bCs w:val="false"/>
-        </w:rPr>
-        <w:t>Además se cumple que todos entre sí son afines.</w:t>
-      </w:r>
-    </w:p>
-    <w:p>
-      <w:pPr>
-        <w:pStyle w:val="Normal"/>
-        <w:spacing w:lineRule="auto" w:line="240"/>
-        <w:rPr>
-          <w:b w:val="false"/>
-          <w:b w:val="false"/>
-          <w:bCs w:val="false"/>
-        </w:rPr>
-      </w:pPr>
-      <w:r>
-        <w:rPr>
-          <w:b w:val="false"/>
-          <w:bCs w:val="false"/>
-        </w:rPr>
-      </w:r>
-    </w:p>
-    <w:p>
-      <w:pPr>
-        <w:pStyle w:val="Normal"/>
-        <w:spacing w:lineRule="auto" w:line="240"/>
-        <w:rPr>
-          <w:b w:val="false"/>
-          <w:b w:val="false"/>
-          <w:bCs w:val="false"/>
-        </w:rPr>
-      </w:pPr>
-      <w:r>
-        <w:rPr>
-          <w:b w:val="false"/>
-          <w:bCs w:val="false"/>
-        </w:rPr>
-      </w:r>
-    </w:p>
-    <w:p>
-      <w:pPr>
-        <w:pStyle w:val="Normal"/>
-        <w:spacing w:lineRule="auto" w:line="240"/>
-        <w:rPr>
-          <w:b w:val="false"/>
-          <w:b w:val="false"/>
-          <w:bCs w:val="false"/>
-        </w:rPr>
-      </w:pPr>
-      <w:r>
-        <w:rPr>
-          <w:b w:val="false"/>
-          <w:bCs w:val="false"/>
-        </w:rPr>
-      </w:r>
-    </w:p>
-    <w:p>
-      <w:pPr>
-        <w:pStyle w:val="Normal"/>
-        <w:spacing w:lineRule="auto" w:line="240"/>
-        <w:rPr>
-          <w:b/>
+        <w:rPr/>
+        <w:drawing>
+          <wp:anchor behindDoc="0" distT="0" distB="0" distL="0" distR="0" simplePos="0" locked="0" layoutInCell="1" allowOverlap="1" relativeHeight="10">
+            <wp:simplePos x="0" y="0"/>
+            <wp:positionH relativeFrom="column">
+              <wp:align>center</wp:align>
+            </wp:positionH>
+            <wp:positionV relativeFrom="paragraph">
+              <wp:posOffset>635</wp:posOffset>
+            </wp:positionV>
+            <wp:extent cx="2447290" cy="1800225"/>
+            <wp:effectExtent l="0" t="0" r="0" b="0"/>
+            <wp:wrapTopAndBottom/>
+            <wp:docPr id="7" name="Imagen9" descr=""/>
+            <wp:cNvGraphicFramePr>
+              <a:graphicFrameLocks xmlns:a="http://schemas.openxmlformats.org/drawingml/2006/main" noChangeAspect="1"/>
+            </wp:cNvGraphicFramePr>
+            <a:graphic xmlns:a="http://schemas.openxmlformats.org/drawingml/2006/main">
+              <a:graphicData uri="http://schemas.openxmlformats.org/drawingml/2006/picture">
+                <pic:pic xmlns:pic="http://schemas.openxmlformats.org/drawingml/2006/picture">
+                  <pic:nvPicPr>
+                    <pic:cNvPr id="7" name="Imagen9" descr=""/>
+                    <pic:cNvPicPr>
+                      <a:picLocks noChangeAspect="1" noChangeArrowheads="1"/>
+                    </pic:cNvPicPr>
+                  </pic:nvPicPr>
+                  <pic:blipFill>
+                    <a:blip r:embed="rId8"/>
+                    <a:stretch>
+                      <a:fillRect/>
+                    </a:stretch>
+                  </pic:blipFill>
+                  <pic:spPr bwMode="auto">
+                    <a:xfrm>
+                      <a:off x="0" y="0"/>
+                      <a:ext cx="2447290" cy="1800225"/>
+                    </a:xfrm>
+                    <a:prstGeom prst="rect">
+                      <a:avLst/>
+                    </a:prstGeom>
+                  </pic:spPr>
+                </pic:pic>
+              </a:graphicData>
+            </a:graphic>
+          </wp:anchor>
+        </w:drawing>
+      </w:r>
+    </w:p>
+    <w:p>
+      <w:pPr>
+        <w:pStyle w:val="Normal"/>
+        <w:spacing w:lineRule="auto" w:line="240"/>
+        <w:rPr/>
+      </w:pPr>
+      <w:r>
+        <w:rPr>
+          <w:b w:val="false"/>
+          <w:bCs w:val="false"/>
+        </w:rPr>
+        <w:t xml:space="preserve">Los hechos </w:t>
+      </w:r>
+      <w:r>
+        <w:rPr>
+          <w:b w:val="false"/>
+          <w:bCs w:val="false"/>
+          <w:i/>
+          <w:iCs/>
+        </w:rPr>
+        <w:t xml:space="preserve">parar </w:t>
+      </w:r>
+      <w:r>
+        <w:rPr>
+          <w:b w:val="false"/>
+          <w:bCs w:val="false"/>
+        </w:rPr>
+        <w:t xml:space="preserve">y que </w:t>
+      </w:r>
+      <w:r>
+        <w:rPr>
+          <w:b w:val="false"/>
+          <w:bCs w:val="false"/>
+          <w:i/>
+          <w:iCs/>
+        </w:rPr>
+        <w:t xml:space="preserve">necesita profesional si </w:t>
+      </w:r>
+      <w:r>
+        <w:rPr>
+          <w:b w:val="false"/>
+          <w:bCs w:val="false"/>
+          <w:i w:val="false"/>
+          <w:iCs w:val="false"/>
+        </w:rPr>
+        <w:t>detienen la ejecución del sistema.</w:t>
+      </w:r>
+    </w:p>
+    <w:p>
+      <w:pPr>
+        <w:pStyle w:val="Normal"/>
+        <w:spacing w:lineRule="auto" w:line="240"/>
+        <w:rPr/>
+      </w:pPr>
+      <w:r>
+        <w:rPr/>
+        <w:drawing>
+          <wp:anchor behindDoc="0" distT="0" distB="0" distL="0" distR="0" simplePos="0" locked="0" layoutInCell="1" allowOverlap="1" relativeHeight="11">
+            <wp:simplePos x="0" y="0"/>
+            <wp:positionH relativeFrom="column">
+              <wp:align>center</wp:align>
+            </wp:positionH>
+            <wp:positionV relativeFrom="paragraph">
+              <wp:posOffset>635</wp:posOffset>
+            </wp:positionV>
+            <wp:extent cx="3867150" cy="2138045"/>
+            <wp:effectExtent l="0" t="0" r="0" b="0"/>
+            <wp:wrapTopAndBottom/>
+            <wp:docPr id="8" name="Imagen10" descr=""/>
+            <wp:cNvGraphicFramePr>
+              <a:graphicFrameLocks xmlns:a="http://schemas.openxmlformats.org/drawingml/2006/main" noChangeAspect="1"/>
+            </wp:cNvGraphicFramePr>
+            <a:graphic xmlns:a="http://schemas.openxmlformats.org/drawingml/2006/main">
+              <a:graphicData uri="http://schemas.openxmlformats.org/drawingml/2006/picture">
+                <pic:pic xmlns:pic="http://schemas.openxmlformats.org/drawingml/2006/picture">
+                  <pic:nvPicPr>
+                    <pic:cNvPr id="8" name="Imagen10" descr=""/>
+                    <pic:cNvPicPr>
+                      <a:picLocks noChangeAspect="1" noChangeArrowheads="1"/>
+                    </pic:cNvPicPr>
+                  </pic:nvPicPr>
+                  <pic:blipFill>
+                    <a:blip r:embed="rId9"/>
+                    <a:stretch>
+                      <a:fillRect/>
+                    </a:stretch>
+                  </pic:blipFill>
+                  <pic:spPr bwMode="auto">
+                    <a:xfrm>
+                      <a:off x="0" y="0"/>
+                      <a:ext cx="3867150" cy="2138045"/>
+                    </a:xfrm>
+                    <a:prstGeom prst="rect">
+                      <a:avLst/>
+                    </a:prstGeom>
+                  </pic:spPr>
+                </pic:pic>
+              </a:graphicData>
+            </a:graphic>
+          </wp:anchor>
+        </w:drawing>
+      </w:r>
+    </w:p>
+    <w:p>
+      <w:pPr>
+        <w:pStyle w:val="Normal"/>
+        <w:spacing w:lineRule="auto" w:line="240"/>
+        <w:rPr/>
+      </w:pPr>
+      <w:r>
+        <w:rPr/>
+      </w:r>
+    </w:p>
+    <w:p>
+      <w:pPr>
+        <w:pStyle w:val="Normal"/>
+        <w:spacing w:lineRule="auto" w:line="240"/>
+        <w:rPr/>
+      </w:pPr>
+      <w:r>
+        <w:rPr/>
+      </w:r>
+    </w:p>
+    <w:p>
+      <w:pPr>
+        <w:pStyle w:val="Normal"/>
+        <w:spacing w:lineRule="auto" w:line="240"/>
+        <w:rPr/>
+      </w:pPr>
+      <w:r>
+        <w:rPr/>
+        <w:drawing>
+          <wp:anchor behindDoc="0" distT="0" distB="0" distL="0" distR="0" simplePos="0" locked="0" layoutInCell="1" allowOverlap="1" relativeHeight="13">
+            <wp:simplePos x="0" y="0"/>
+            <wp:positionH relativeFrom="column">
+              <wp:align>center</wp:align>
+            </wp:positionH>
+            <wp:positionV relativeFrom="paragraph">
+              <wp:posOffset>635</wp:posOffset>
+            </wp:positionV>
+            <wp:extent cx="4641850" cy="2145665"/>
+            <wp:effectExtent l="0" t="0" r="0" b="0"/>
+            <wp:wrapTopAndBottom/>
+            <wp:docPr id="9" name="Imagen12" descr=""/>
+            <wp:cNvGraphicFramePr>
+              <a:graphicFrameLocks xmlns:a="http://schemas.openxmlformats.org/drawingml/2006/main" noChangeAspect="1"/>
+            </wp:cNvGraphicFramePr>
+            <a:graphic xmlns:a="http://schemas.openxmlformats.org/drawingml/2006/main">
+              <a:graphicData uri="http://schemas.openxmlformats.org/drawingml/2006/picture">
+                <pic:pic xmlns:pic="http://schemas.openxmlformats.org/drawingml/2006/picture">
+                  <pic:nvPicPr>
+                    <pic:cNvPr id="9" name="Imagen12" descr=""/>
+                    <pic:cNvPicPr>
+                      <a:picLocks noChangeAspect="1" noChangeArrowheads="1"/>
+                    </pic:cNvPicPr>
+                  </pic:nvPicPr>
+                  <pic:blipFill>
+                    <a:blip r:embed="rId10"/>
+                    <a:stretch>
+                      <a:fillRect/>
+                    </a:stretch>
+                  </pic:blipFill>
+                  <pic:spPr bwMode="auto">
+                    <a:xfrm>
+                      <a:off x="0" y="0"/>
+                      <a:ext cx="4641850" cy="2145665"/>
+                    </a:xfrm>
+                    <a:prstGeom prst="rect">
+                      <a:avLst/>
+                    </a:prstGeom>
+                  </pic:spPr>
+                </pic:pic>
+              </a:graphicData>
+            </a:graphic>
+          </wp:anchor>
+        </w:drawing>
+      </w:r>
+    </w:p>
+    <w:p>
+      <w:pPr>
+        <w:pStyle w:val="Normal"/>
+        <w:spacing w:lineRule="auto" w:line="240"/>
+        <w:rPr/>
+      </w:pPr>
+      <w:r>
+        <w:rPr>
+          <w:b w:val="false"/>
+          <w:bCs w:val="false"/>
+          <w:i w:val="false"/>
+          <w:iCs w:val="false"/>
+        </w:rPr>
+        <w:t>E</w:t>
+      </w:r>
+      <w:r>
+        <w:rPr>
+          <w:b w:val="false"/>
+          <w:bCs w:val="false"/>
+          <w:i w:val="false"/>
+          <w:iCs w:val="false"/>
+        </w:rPr>
+        <w:t xml:space="preserve">l hecho </w:t>
+      </w:r>
+      <w:r>
+        <w:rPr>
+          <w:b w:val="false"/>
+          <w:bCs w:val="false"/>
+          <w:i/>
+          <w:iCs/>
+        </w:rPr>
+        <w:t>empezar</w:t>
+      </w:r>
+      <w:r>
+        <w:rPr>
+          <w:b w:val="false"/>
+          <w:bCs w:val="false"/>
+          <w:i w:val="false"/>
+          <w:iCs w:val="false"/>
+        </w:rPr>
+        <w:t xml:space="preserve"> desemboca la regla </w:t>
+      </w:r>
+      <w:r>
+        <w:rPr>
+          <w:b w:val="false"/>
+          <w:bCs w:val="false"/>
+          <w:i/>
+          <w:iCs/>
+        </w:rPr>
+        <w:t xml:space="preserve">inicio </w:t>
+      </w:r>
+      <w:r>
+        <w:rPr>
+          <w:b w:val="false"/>
+          <w:bCs w:val="false"/>
+          <w:i w:val="false"/>
+          <w:iCs w:val="false"/>
+        </w:rPr>
+        <w:t>que es el menú principal.</w:t>
+      </w:r>
+    </w:p>
+    <w:p>
+      <w:pPr>
+        <w:pStyle w:val="Normal"/>
+        <w:spacing w:lineRule="auto" w:line="240"/>
+        <w:rPr>
+          <w:b w:val="false"/>
+          <w:b w:val="false"/>
+          <w:bCs w:val="false"/>
+          <w:i w:val="false"/>
+          <w:i w:val="false"/>
+          <w:iCs w:val="false"/>
+        </w:rPr>
+      </w:pPr>
+      <w:r>
+        <w:rPr/>
+        <w:drawing>
+          <wp:anchor behindDoc="0" distT="0" distB="0" distL="0" distR="0" simplePos="0" locked="0" layoutInCell="1" allowOverlap="1" relativeHeight="12">
+            <wp:simplePos x="0" y="0"/>
+            <wp:positionH relativeFrom="column">
+              <wp:align>center</wp:align>
+            </wp:positionH>
+            <wp:positionV relativeFrom="paragraph">
+              <wp:posOffset>635</wp:posOffset>
+            </wp:positionV>
+            <wp:extent cx="5400040" cy="2790190"/>
+            <wp:effectExtent l="0" t="0" r="0" b="0"/>
+            <wp:wrapTopAndBottom/>
+            <wp:docPr id="10" name="Imagen11" descr=""/>
+            <wp:cNvGraphicFramePr>
+              <a:graphicFrameLocks xmlns:a="http://schemas.openxmlformats.org/drawingml/2006/main" noChangeAspect="1"/>
+            </wp:cNvGraphicFramePr>
+            <a:graphic xmlns:a="http://schemas.openxmlformats.org/drawingml/2006/main">
+              <a:graphicData uri="http://schemas.openxmlformats.org/drawingml/2006/picture">
+                <pic:pic xmlns:pic="http://schemas.openxmlformats.org/drawingml/2006/picture">
+                  <pic:nvPicPr>
+                    <pic:cNvPr id="10" name="Imagen11" descr=""/>
+                    <pic:cNvPicPr>
+                      <a:picLocks noChangeAspect="1" noChangeArrowheads="1"/>
+                    </pic:cNvPicPr>
+                  </pic:nvPicPr>
+                  <pic:blipFill>
+                    <a:blip r:embed="rId11"/>
+                    <a:stretch>
+                      <a:fillRect/>
+                    </a:stretch>
+                  </pic:blipFill>
+                  <pic:spPr bwMode="auto">
+                    <a:xfrm>
+                      <a:off x="0" y="0"/>
+                      <a:ext cx="5400040" cy="2790190"/>
+                    </a:xfrm>
+                    <a:prstGeom prst="rect">
+                      <a:avLst/>
+                    </a:prstGeom>
+                  </pic:spPr>
+                </pic:pic>
+              </a:graphicData>
+            </a:graphic>
+          </wp:anchor>
+        </w:drawing>
+      </w:r>
+    </w:p>
+    <w:p>
+      <w:pPr>
+        <w:pStyle w:val="Normal"/>
+        <w:spacing w:lineRule="auto" w:line="240"/>
+        <w:rPr/>
+      </w:pPr>
+      <w:r>
+        <w:rPr>
+          <w:b w:val="false"/>
+          <w:bCs w:val="false"/>
+          <w:i w:val="false"/>
+          <w:iCs w:val="false"/>
+        </w:rPr>
+        <w:t xml:space="preserve">De esta manera, </w:t>
+      </w:r>
+      <w:r>
+        <w:rPr>
           <w:b/>
           <w:bCs/>
-        </w:rPr>
-      </w:pPr>
-      <w:r>
-        <w:rPr>
-          <w:b/>
-          <w:bCs/>
-        </w:rPr>
-        <w:t>APARTADO 4</w:t>
-      </w:r>
-    </w:p>
-    <w:p>
-      <w:pPr>
-        <w:pStyle w:val="Normal"/>
-        <w:spacing w:lineRule="auto" w:line="240"/>
-        <w:rPr>
-          <w:b/>
-          <w:b/>
-          <w:bCs/>
-        </w:rPr>
-      </w:pPr>
-      <w:r>
-        <w:rPr>
-          <w:b/>
-          <w:bCs/>
-        </w:rPr>
-        <w:t>Dado el archivo cocina.clp se trata de analizar y comprender el funcionamiento del Sistema Experto denominado STOVE, desarrollado por Thad Fiebich, de la Universidad Johannes Kepler (Linz, Austria). Se trata de un especialista en reparación de cocinas, tanto de gas como eléctricas, cuyo funcionamiento se basa en un sistema de preguntas alternativas (generalmente SI/NO), mediante el cual el programa tratará de determinar el problema de la cocina y su posible solución. Realiza un análisis del sistema y de su funcionamiento y describe el árbol de decisión asociado.</w:t>
-      </w:r>
-    </w:p>
-    <w:p>
-      <w:pPr>
-        <w:pStyle w:val="Normal"/>
-        <w:spacing w:lineRule="auto" w:line="240"/>
-        <w:rPr>
-          <w:b/>
-          <w:b/>
-          <w:bCs/>
-        </w:rPr>
-      </w:pPr>
-      <w:r>
-        <w:rPr>
-          <w:b/>
-          <w:bCs/>
-        </w:rPr>
-      </w:r>
-    </w:p>
-    <w:p>
-      <w:pPr>
-        <w:pStyle w:val="Normal"/>
-        <w:spacing w:lineRule="auto" w:line="240"/>
-        <w:rPr>
-          <w:b w:val="false"/>
-          <w:b w:val="false"/>
-          <w:bCs w:val="false"/>
-        </w:rPr>
-      </w:pPr>
-      <w:r>
-        <w:rPr>
-          <w:b w:val="false"/>
-          <w:bCs w:val="false"/>
-        </w:rPr>
-        <w:t>Análisis del sistema y de su funcionamiento:</w:t>
-      </w:r>
-    </w:p>
-    <w:p>
-      <w:pPr>
-        <w:pStyle w:val="Normal"/>
-        <w:spacing w:lineRule="auto" w:line="240"/>
-        <w:rPr>
-          <w:b/>
-          <w:b/>
-          <w:bCs/>
-        </w:rPr>
-      </w:pPr>
-      <w:r>
-        <w:rPr>
-          <w:b/>
-          <w:bCs/>
-        </w:rPr>
-      </w:r>
-    </w:p>
-    <w:p>
-      <w:pPr>
-        <w:pStyle w:val="Normal"/>
-        <w:spacing w:lineRule="auto" w:line="240"/>
-        <w:rPr>
-          <w:b/>
-          <w:b/>
-          <w:bCs/>
-        </w:rPr>
-      </w:pPr>
-      <w:r>
-        <w:rPr>
-          <w:b/>
-          <w:bCs/>
-        </w:rPr>
-      </w:r>
-    </w:p>
-    <w:p>
-      <w:pPr>
-        <w:pStyle w:val="Normal"/>
-        <w:spacing w:lineRule="auto" w:line="240"/>
-        <w:rPr>
-          <w:b/>
-          <w:b/>
-          <w:bCs/>
-        </w:rPr>
-      </w:pPr>
-      <w:r>
-        <w:rPr>
-          <w:b/>
-          <w:bCs/>
-        </w:rPr>
-      </w:r>
-    </w:p>
-    <w:p>
-      <w:pPr>
-        <w:pStyle w:val="Normal"/>
-        <w:spacing w:lineRule="auto" w:line="240"/>
-        <w:rPr>
-          <w:b/>
-          <w:b/>
-          <w:bCs/>
-        </w:rPr>
-      </w:pPr>
-      <w:r>
-        <w:rPr>
-          <w:b/>
-          <w:bCs/>
-        </w:rPr>
-      </w:r>
-    </w:p>
-    <w:p>
-      <w:pPr>
-        <w:pStyle w:val="Normal"/>
-        <w:spacing w:lineRule="auto" w:line="240"/>
-        <w:rPr>
-          <w:b/>
-          <w:b/>
-          <w:bCs/>
-        </w:rPr>
-      </w:pPr>
-      <w:r>
-        <w:rPr>
-          <w:b/>
-          <w:bCs/>
-        </w:rPr>
-      </w:r>
-    </w:p>
-    <w:p>
-      <w:pPr>
-        <w:pStyle w:val="Normal"/>
-        <w:spacing w:lineRule="auto" w:line="240"/>
-        <w:rPr>
-          <w:b/>
-          <w:b/>
-          <w:bCs/>
-        </w:rPr>
-      </w:pPr>
-      <w:r>
-        <w:rPr>
-          <w:b/>
-          <w:bCs/>
-        </w:rPr>
-      </w:r>
-    </w:p>
-    <w:p>
-      <w:pPr>
-        <w:pStyle w:val="Normal"/>
-        <w:spacing w:lineRule="auto" w:line="240"/>
-        <w:rPr>
-          <w:b/>
-          <w:b/>
-          <w:bCs/>
-        </w:rPr>
-      </w:pPr>
-      <w:r>
-        <w:rPr>
-          <w:b/>
-          <w:bCs/>
-        </w:rPr>
-      </w:r>
-    </w:p>
-    <w:p>
-      <w:pPr>
-        <w:pStyle w:val="Normal"/>
-        <w:spacing w:lineRule="auto" w:line="240"/>
-        <w:rPr>
-          <w:b/>
-          <w:b/>
-          <w:bCs/>
-        </w:rPr>
-      </w:pPr>
-      <w:r>
-        <w:rPr>
-          <w:b/>
-          <w:bCs/>
-        </w:rPr>
-      </w:r>
-    </w:p>
-    <w:p>
-      <w:pPr>
-        <w:pStyle w:val="Normal"/>
-        <w:spacing w:lineRule="auto" w:line="240"/>
-        <w:rPr>
-          <w:b/>
-          <w:b/>
-          <w:bCs/>
-        </w:rPr>
-      </w:pPr>
-      <w:r>
-        <w:rPr>
-          <w:b/>
-          <w:bCs/>
-        </w:rPr>
-      </w:r>
-    </w:p>
-    <w:p>
-      <w:pPr>
-        <w:pStyle w:val="Normal"/>
-        <w:spacing w:lineRule="auto" w:line="240"/>
-        <w:rPr>
-          <w:b/>
-          <w:b/>
-          <w:bCs/>
-        </w:rPr>
-      </w:pPr>
-      <w:r>
-        <w:rPr>
-          <w:b/>
-          <w:bCs/>
-        </w:rPr>
-      </w:r>
-    </w:p>
-    <w:p>
-      <w:pPr>
-        <w:pStyle w:val="Normal"/>
-        <w:spacing w:lineRule="auto" w:line="240"/>
-        <w:rPr>
-          <w:b/>
-          <w:b/>
-          <w:bCs/>
-        </w:rPr>
-      </w:pPr>
-      <w:r>
-        <w:rPr>
-          <w:b/>
-          <w:bCs/>
-        </w:rPr>
-      </w:r>
-    </w:p>
-    <w:p>
-      <w:pPr>
-        <w:pStyle w:val="Normal"/>
-        <w:spacing w:lineRule="auto" w:line="240"/>
-        <w:rPr>
-          <w:b/>
-          <w:b/>
-          <w:bCs/>
-        </w:rPr>
-      </w:pPr>
-      <w:r>
-        <w:rPr>
-          <w:b/>
-          <w:bCs/>
-        </w:rPr>
-      </w:r>
-    </w:p>
-    <w:p>
-      <w:pPr>
-        <w:pStyle w:val="Normal"/>
-        <w:spacing w:lineRule="auto" w:line="240"/>
-        <w:rPr>
-          <w:b/>
-          <w:b/>
-          <w:bCs/>
-        </w:rPr>
-      </w:pPr>
-      <w:r>
-        <w:rPr>
-          <w:b/>
-          <w:bCs/>
-        </w:rPr>
-      </w:r>
-    </w:p>
-    <w:p>
-      <w:pPr>
-        <w:pStyle w:val="Normal"/>
-        <w:spacing w:lineRule="auto" w:line="240"/>
-        <w:rPr>
-          <w:b/>
-          <w:b/>
-          <w:bCs/>
-        </w:rPr>
-      </w:pPr>
-      <w:r>
-        <w:rPr>
-          <w:b/>
-          <w:bCs/>
-        </w:rPr>
-      </w:r>
-    </w:p>
-    <w:p>
-      <w:pPr>
-        <w:pStyle w:val="Normal"/>
-        <w:spacing w:lineRule="auto" w:line="240"/>
-        <w:rPr>
-          <w:b/>
-          <w:b/>
-          <w:bCs/>
-        </w:rPr>
-      </w:pPr>
-      <w:r>
-        <w:rPr>
-          <w:b/>
-          <w:bCs/>
-        </w:rPr>
-      </w:r>
-    </w:p>
-    <w:p>
-      <w:pPr>
-        <w:pStyle w:val="Normal"/>
-        <w:spacing w:lineRule="auto" w:line="240"/>
-        <w:rPr>
-          <w:b/>
-          <w:b/>
-          <w:bCs/>
-        </w:rPr>
-      </w:pPr>
-      <w:r>
-        <w:rPr>
-          <w:b/>
-          <w:bCs/>
-        </w:rPr>
-      </w:r>
-    </w:p>
-    <w:p>
-      <w:pPr>
-        <w:pStyle w:val="Normal"/>
-        <w:spacing w:lineRule="auto" w:line="240"/>
-        <w:rPr>
-          <w:b/>
-          <w:b/>
-          <w:bCs/>
-        </w:rPr>
-      </w:pPr>
-      <w:r>
-        <w:rPr>
-          <w:b/>
-          <w:bCs/>
-        </w:rPr>
-      </w:r>
-    </w:p>
-    <w:p>
-      <w:pPr>
-        <w:pStyle w:val="Normal"/>
-        <w:spacing w:lineRule="auto" w:line="240"/>
-        <w:rPr>
-          <w:b/>
-          <w:b/>
-          <w:bCs/>
-        </w:rPr>
-      </w:pPr>
-      <w:r>
-        <w:rPr>
-          <w:b/>
-          <w:bCs/>
-        </w:rPr>
-      </w:r>
-    </w:p>
-    <w:p>
-      <w:pPr>
-        <w:pStyle w:val="Normal"/>
-        <w:spacing w:lineRule="auto" w:line="240"/>
-        <w:rPr>
-          <w:b/>
-          <w:b/>
-          <w:bCs/>
-        </w:rPr>
-      </w:pPr>
-      <w:r>
-        <w:rPr>
-          <w:b/>
-          <w:bCs/>
-        </w:rPr>
-      </w:r>
-    </w:p>
-    <w:p>
-      <w:pPr>
-        <w:pStyle w:val="Normal"/>
-        <w:spacing w:lineRule="auto" w:line="240"/>
-        <w:rPr>
-          <w:b/>
-          <w:b/>
-          <w:bCs/>
-        </w:rPr>
-      </w:pPr>
-      <w:r>
-        <w:rPr>
-          <w:b/>
-          <w:bCs/>
-        </w:rPr>
-      </w:r>
-    </w:p>
-    <w:p>
-      <w:pPr>
-        <w:pStyle w:val="Normal"/>
-        <w:spacing w:lineRule="auto" w:line="240"/>
-        <w:rPr>
-          <w:b/>
-          <w:b/>
-          <w:bCs/>
-        </w:rPr>
-      </w:pPr>
-      <w:r>
-        <w:rPr>
-          <w:b/>
-          <w:bCs/>
-        </w:rPr>
-      </w:r>
-    </w:p>
-    <w:p>
-      <w:pPr>
-        <w:pStyle w:val="Normal"/>
-        <w:spacing w:lineRule="auto" w:line="240"/>
-        <w:rPr>
-          <w:b/>
-          <w:b/>
-          <w:bCs/>
-          <w:u w:val="none"/>
-        </w:rPr>
-      </w:pPr>
-      <w:r>
-        <w:rPr>
-          <w:b/>
-          <w:bCs/>
-          <w:u w:val="none"/>
-        </w:rPr>
-      </w:r>
-    </w:p>
-    <w:p>
-      <w:pPr>
-        <w:pStyle w:val="Normal"/>
-        <w:spacing w:lineRule="auto" w:line="240"/>
-        <w:rPr>
-          <w:b w:val="false"/>
-          <w:b w:val="false"/>
-          <w:bCs w:val="false"/>
-        </w:rPr>
-      </w:pPr>
-      <w:r>
-        <w:rPr>
-          <w:b w:val="false"/>
-          <w:bCs w:val="false"/>
-        </w:rPr>
-        <w:t xml:space="preserve">He desarrollado una de las ramas del árbol de decisiones asociado al sistema </w:t>
-      </w:r>
-      <w:r>
-        <w:rPr>
-          <w:b/>
-          <w:bCs/>
-        </w:rPr>
-        <w:t>cocina.clp:</w:t>
+          <w:i w:val="false"/>
+          <w:iCs w:val="false"/>
+        </w:rPr>
+        <w:t>mediante hecho insertados por las reglas y las propias reglas que se ejecutan por los cambios en los hechos</w:t>
+      </w:r>
+      <w:r>
+        <w:rPr>
+          <w:b w:val="false"/>
+          <w:bCs w:val="false"/>
+          <w:i w:val="false"/>
+          <w:iCs w:val="false"/>
+        </w:rPr>
+        <w:t xml:space="preserve">, se va desarrollando el árbol de decisiones. </w:t>
+      </w:r>
+    </w:p>
+    <w:p>
+      <w:pPr>
+        <w:pStyle w:val="Normal"/>
+        <w:spacing w:lineRule="auto" w:line="240"/>
+        <w:rPr>
+          <w:b w:val="false"/>
+          <w:b w:val="false"/>
+          <w:bCs w:val="false"/>
+          <w:i w:val="false"/>
+          <w:i w:val="false"/>
+          <w:iCs w:val="false"/>
+        </w:rPr>
+      </w:pPr>
+      <w:r>
+        <w:rPr/>
+      </w:r>
+    </w:p>
+    <w:p>
+      <w:pPr>
+        <w:pStyle w:val="Normal"/>
+        <w:spacing w:lineRule="auto" w:line="240"/>
+        <w:rPr>
+          <w:b w:val="false"/>
+          <w:b w:val="false"/>
+          <w:bCs w:val="false"/>
+          <w:i w:val="false"/>
+          <w:i w:val="false"/>
+          <w:iCs w:val="false"/>
+        </w:rPr>
+      </w:pPr>
+      <w:r>
+        <w:rPr/>
+      </w:r>
+    </w:p>
+    <w:p>
+      <w:pPr>
+        <w:pStyle w:val="Normal"/>
+        <w:spacing w:lineRule="auto" w:line="240"/>
+        <w:rPr>
+          <w:b w:val="false"/>
+          <w:b w:val="false"/>
+          <w:bCs w:val="false"/>
+          <w:i w:val="false"/>
+          <w:i w:val="false"/>
+          <w:iCs w:val="false"/>
+        </w:rPr>
+      </w:pPr>
+      <w:r>
+        <w:rPr/>
+      </w:r>
+    </w:p>
+    <w:p>
+      <w:pPr>
+        <w:pStyle w:val="Normal"/>
+        <w:spacing w:lineRule="auto" w:line="240"/>
+        <w:rPr>
+          <w:b w:val="false"/>
+          <w:b w:val="false"/>
+          <w:bCs w:val="false"/>
+          <w:i w:val="false"/>
+          <w:i w:val="false"/>
+          <w:iCs w:val="false"/>
+        </w:rPr>
+      </w:pPr>
+      <w:r>
+        <w:rPr/>
+      </w:r>
+    </w:p>
+    <w:p>
+      <w:pPr>
+        <w:pStyle w:val="Normal"/>
+        <w:spacing w:lineRule="auto" w:line="240"/>
+        <w:rPr>
+          <w:b w:val="false"/>
+          <w:b w:val="false"/>
+          <w:bCs w:val="false"/>
+          <w:i w:val="false"/>
+          <w:i w:val="false"/>
+          <w:iCs w:val="false"/>
+        </w:rPr>
+      </w:pPr>
+      <w:r>
+        <w:rPr/>
+      </w:r>
+    </w:p>
+    <w:p>
+      <w:pPr>
+        <w:pStyle w:val="Normal"/>
+        <w:spacing w:lineRule="auto" w:line="240"/>
+        <w:rPr>
+          <w:b w:val="false"/>
+          <w:b w:val="false"/>
+          <w:bCs w:val="false"/>
+          <w:i w:val="false"/>
+          <w:i w:val="false"/>
+          <w:iCs w:val="false"/>
+        </w:rPr>
+      </w:pPr>
+      <w:r>
+        <w:rPr/>
+      </w:r>
+    </w:p>
+    <w:p>
+      <w:pPr>
+        <w:pStyle w:val="Normal"/>
+        <w:spacing w:lineRule="auto" w:line="240"/>
+        <w:rPr>
+          <w:b w:val="false"/>
+          <w:b w:val="false"/>
+          <w:bCs w:val="false"/>
+          <w:i w:val="false"/>
+          <w:i w:val="false"/>
+          <w:iCs w:val="false"/>
+        </w:rPr>
+      </w:pPr>
+      <w:r>
+        <w:rPr/>
+      </w:r>
+    </w:p>
+    <w:p>
+      <w:pPr>
+        <w:pStyle w:val="Normal"/>
+        <w:spacing w:lineRule="auto" w:line="240"/>
+        <w:rPr>
+          <w:b w:val="false"/>
+          <w:b w:val="false"/>
+          <w:bCs w:val="false"/>
+          <w:i w:val="false"/>
+          <w:i w:val="false"/>
+          <w:iCs w:val="false"/>
+        </w:rPr>
+      </w:pPr>
+      <w:r>
+        <w:rPr/>
+      </w:r>
+    </w:p>
+    <w:p>
+      <w:pPr>
+        <w:pStyle w:val="Normal"/>
+        <w:spacing w:lineRule="auto" w:line="240"/>
+        <w:rPr>
+          <w:b w:val="false"/>
+          <w:b w:val="false"/>
+          <w:bCs w:val="false"/>
+        </w:rPr>
+      </w:pPr>
+      <w:r>
+        <w:rPr>
+          <w:b w:val="false"/>
+          <w:bCs w:val="false"/>
+        </w:rPr>
+        <w:t>Este sistema de hechos y reglas crea algo como esto, en él sólo se han expandido una de sus ramas debido a la gran longitud del mismo.</w:t>
       </w:r>
     </w:p>
     <w:p>
@@ -1710,7 +1928,7 @@
             <wp:extent cx="5400040" cy="2889250"/>
             <wp:effectExtent l="0" t="0" r="0" b="0"/>
             <wp:wrapTopAndBottom/>
-            <wp:docPr id="7" name="Imagen5" descr=""/>
+            <wp:docPr id="11" name="Imagen5" descr=""/>
             <wp:cNvGraphicFramePr>
               <a:graphicFrameLocks xmlns:a="http://schemas.openxmlformats.org/drawingml/2006/main" noChangeAspect="1"/>
             </wp:cNvGraphicFramePr>
@@ -1718,13 +1936,13 @@
               <a:graphicData uri="http://schemas.openxmlformats.org/drawingml/2006/picture">
                 <pic:pic xmlns:pic="http://schemas.openxmlformats.org/drawingml/2006/picture">
                   <pic:nvPicPr>
-                    <pic:cNvPr id="7" name="Imagen5" descr=""/>
+                    <pic:cNvPr id="11" name="Imagen5" descr=""/>
                     <pic:cNvPicPr>
                       <a:picLocks noChangeAspect="1" noChangeArrowheads="1"/>
                     </pic:cNvPicPr>
                   </pic:nvPicPr>
                   <pic:blipFill>
-                    <a:blip r:embed="rId8"/>
+                    <a:blip r:embed="rId12"/>
                     <a:stretch>
                       <a:fillRect/>
                     </a:stretch>
@@ -1749,7 +1967,14 @@
           <w:b w:val="false"/>
           <w:bCs w:val="false"/>
         </w:rPr>
-        <w:t>Continuación de la rama quemador insertado</w:t>
+        <w:t>C</w:t>
+      </w:r>
+      <w:r>
+        <w:rPr>
+          <w:b w:val="false"/>
+          <w:bCs w:val="false"/>
+        </w:rPr>
+        <w:t>ontinuación de la rama quemador insertado</w:t>
       </w:r>
     </w:p>
     <w:p>
@@ -1764,8 +1989,8 @@
       </w:pPr>
       <w:r>
         <w:rPr>
-          <w:b w:val="false"/>
-          <w:bCs w:val="false"/>
+          <w:b/>
+          <w:bCs/>
         </w:rPr>
         <w:drawing>
           <wp:anchor behindDoc="0" distT="0" distB="0" distL="0" distR="0" simplePos="0" locked="0" layoutInCell="1" allowOverlap="1" relativeHeight="9">
@@ -1779,7 +2004,7 @@
             <wp:extent cx="3528695" cy="2903855"/>
             <wp:effectExtent l="0" t="0" r="0" b="0"/>
             <wp:wrapTopAndBottom/>
-            <wp:docPr id="8" name="Imagen8" descr=""/>
+            <wp:docPr id="12" name="Imagen8" descr=""/>
             <wp:cNvGraphicFramePr>
               <a:graphicFrameLocks xmlns:a="http://schemas.openxmlformats.org/drawingml/2006/main" noChangeAspect="1"/>
             </wp:cNvGraphicFramePr>
@@ -1787,13 +2012,13 @@
               <a:graphicData uri="http://schemas.openxmlformats.org/drawingml/2006/picture">
                 <pic:pic xmlns:pic="http://schemas.openxmlformats.org/drawingml/2006/picture">
                   <pic:nvPicPr>
-                    <pic:cNvPr id="8" name="Imagen8" descr=""/>
+                    <pic:cNvPr id="12" name="Imagen8" descr=""/>
                     <pic:cNvPicPr>
                       <a:picLocks noChangeAspect="1" noChangeArrowheads="1"/>
                     </pic:cNvPicPr>
                   </pic:nvPicPr>
                   <pic:blipFill>
-                    <a:blip r:embed="rId9"/>
+                    <a:blip r:embed="rId13"/>
                     <a:stretch>
                       <a:fillRect/>
                     </a:stretch>
@@ -1826,26 +2051,9 @@
       </w:pPr>
       <w:r>
         <w:rPr>
-          <w:b w:val="false"/>
-          <w:bCs w:val="false"/>
-        </w:rPr>
-      </w:r>
-    </w:p>
-    <w:p>
-      <w:pPr>
-        <w:pStyle w:val="Normal"/>
-        <w:spacing w:lineRule="auto" w:line="240"/>
-        <w:rPr>
-          <w:b/>
           <w:b/>
           <w:bCs/>
         </w:rPr>
-      </w:pPr>
-      <w:r>
-        <w:rPr>
-          <w:b w:val="false"/>
-          <w:bCs w:val="false"/>
-        </w:rPr>
       </w:r>
     </w:p>
     <w:p>
@@ -1860,60 +2068,9 @@
       </w:pPr>
       <w:r>
         <w:rPr>
-          <w:b w:val="false"/>
-          <w:bCs w:val="false"/>
-        </w:rPr>
-      </w:r>
-    </w:p>
-    <w:p>
-      <w:pPr>
-        <w:pStyle w:val="Normal"/>
-        <w:spacing w:lineRule="auto" w:line="240"/>
-        <w:rPr>
-          <w:b/>
           <w:b/>
           <w:bCs/>
         </w:rPr>
-      </w:pPr>
-      <w:r>
-        <w:rPr>
-          <w:b w:val="false"/>
-          <w:bCs w:val="false"/>
-        </w:rPr>
-      </w:r>
-    </w:p>
-    <w:p>
-      <w:pPr>
-        <w:pStyle w:val="Normal"/>
-        <w:spacing w:lineRule="auto" w:line="240"/>
-        <w:rPr>
-          <w:b/>
-          <w:b/>
-          <w:bCs/>
-        </w:rPr>
-      </w:pPr>
-      <w:r>
-        <w:rPr>
-          <w:b w:val="false"/>
-          <w:bCs w:val="false"/>
-        </w:rPr>
-      </w:r>
-    </w:p>
-    <w:p>
-      <w:pPr>
-        <w:pStyle w:val="Normal"/>
-        <w:spacing w:lineRule="auto" w:line="240"/>
-        <w:rPr>
-          <w:b/>
-          <w:b/>
-          <w:bCs/>
-        </w:rPr>
-      </w:pPr>
-      <w:r>
-        <w:rPr>
-          <w:b w:val="false"/>
-          <w:bCs w:val="false"/>
-        </w:rPr>
       </w:r>
     </w:p>
     <w:p>
@@ -1927,8 +2084,8 @@
       </w:r>
     </w:p>
     <w:sectPr>
-      <w:headerReference w:type="default" r:id="rId10"/>
-      <w:footerReference w:type="default" r:id="rId11"/>
+      <w:headerReference w:type="default" r:id="rId14"/>
+      <w:footerReference w:type="default" r:id="rId15"/>
       <w:type w:val="nextPage"/>
       <w:pgSz w:w="11906" w:h="16838"/>
       <w:pgMar w:left="1701" w:right="1701" w:header="708" w:top="1417" w:footer="708" w:bottom="1417" w:gutter="0"/>
@@ -1950,7 +2107,7 @@
         <w:docPartGallery w:val="Page Numbers (Bottom of Page)"/>
         <w:docPartUnique w:val="true"/>
       </w:docPartObj>
-      <w:id w:val="545818659"/>
+      <w:id w:val="1790855398"/>
     </w:sdtPr>
     <w:sdtContent>
       <w:p>
@@ -1978,7 +2135,7 @@
         </w:r>
         <w:r>
           <w:rPr/>
-          <w:t>5</w:t>
+          <w:t>6</w:t>
         </w:r>
         <w:r>
           <w:rPr/>
@@ -2000,20 +2157,9 @@
     </w:pPr>
     <w:r>
       <w:rPr/>
-      <w:t xml:space="preserve">Práctica </w:t>
-    </w:r>
-    <w:r>
-      <w:rPr/>
-      <w:t>4</w:t>
-    </w:r>
-    <w:r>
-      <w:rPr/>
-      <w:t xml:space="preserve">. </w:t>
+      <w:t xml:space="preserve">Práctica 4. </w:t>
       <w:tab/>
       <w:tab/>
-    </w:r>
-    <w:r>
-      <w:rPr/>
       <w:t>Sistemas basados en reglas.</w:t>
     </w:r>
   </w:p>

</xml_diff>